<commit_message>
Added Test Cases & User Documentation screenshots. Also added link for change password
</commit_message>
<xml_diff>
--- a/docs/Till Chapter 4/PDFs/Online Mechanic Locator (Akash).docx
+++ b/docs/Till Chapter 4/PDFs/Online Mechanic Locator (Akash).docx
@@ -56,7 +56,6 @@
                 <w:b/>
                 <w:noProof/>
                 <w:sz w:val="48"/>
-                <w:lang w:eastAsia="ja-JP"/>
               </w:rPr>
               <w:drawing>
                 <wp:inline distT="0" distB="0" distL="0" distR="0" wp14:anchorId="6D2BDAFE" wp14:editId="467D2E05">
@@ -256,7 +255,6 @@
                 <w:noProof/>
                 <w:sz w:val="30"/>
                 <w:szCs w:val="30"/>
-                <w:lang w:eastAsia="ja-JP"/>
               </w:rPr>
               <w:drawing>
                 <wp:inline distT="0" distB="0" distL="0" distR="0" wp14:anchorId="4B5B5773" wp14:editId="0A36A442">
@@ -459,31 +457,13 @@
           <w:szCs w:val="30"/>
         </w:rPr>
       </w:pPr>
-      <w:proofErr w:type="spellStart"/>
       <w:r>
         <w:rPr>
           <w:sz w:val="36"/>
           <w:szCs w:val="30"/>
         </w:rPr>
-        <w:t>Akash</w:t>
-      </w:r>
-      <w:proofErr w:type="spellEnd"/>
-      <w:r>
-        <w:rPr>
-          <w:sz w:val="36"/>
-          <w:szCs w:val="30"/>
-        </w:rPr>
-        <w:t xml:space="preserve"> </w:t>
-      </w:r>
-      <w:proofErr w:type="spellStart"/>
-      <w:r>
-        <w:rPr>
-          <w:sz w:val="36"/>
-          <w:szCs w:val="30"/>
-        </w:rPr>
-        <w:t>Verma</w:t>
-      </w:r>
-      <w:proofErr w:type="spellEnd"/>
+        <w:t>Akash Verma</w:t>
+      </w:r>
     </w:p>
     <w:p>
       <w:pPr>
@@ -1080,7 +1060,7 @@
           <w:noProof/>
           <w:sz w:val="24"/>
           <w:szCs w:val="30"/>
-          <w:lang w:eastAsia="ja-JP"/>
+          <w:lang w:val="en-IN" w:eastAsia="en-IN"/>
         </w:rPr>
         <mc:AlternateContent>
           <mc:Choice Requires="wps">
@@ -1153,7 +1133,7 @@
           <w:noProof/>
           <w:sz w:val="24"/>
           <w:szCs w:val="30"/>
-          <w:lang w:eastAsia="ja-JP"/>
+          <w:lang w:val="en-IN" w:eastAsia="en-IN"/>
         </w:rPr>
         <mc:AlternateContent>
           <mc:Choice Requires="wps">
@@ -2031,7 +2011,7 @@
           <w:noProof/>
           <w:sz w:val="30"/>
           <w:szCs w:val="30"/>
-          <w:lang w:eastAsia="ja-JP"/>
+          <w:lang w:val="en-IN" w:eastAsia="en-IN"/>
         </w:rPr>
         <w:drawing>
           <wp:inline distT="0" distB="0" distL="0" distR="0" wp14:anchorId="7B2C5FB6" wp14:editId="7060CE30">
@@ -2189,34 +2169,14 @@
         </w:rPr>
         <w:t xml:space="preserve"> work of </w:t>
       </w:r>
-      <w:proofErr w:type="spellStart"/>
       <w:r>
         <w:rPr>
           <w:b/>
           <w:sz w:val="24"/>
           <w:szCs w:val="30"/>
         </w:rPr>
-        <w:t>Akash</w:t>
-      </w:r>
-      <w:proofErr w:type="spellEnd"/>
-      <w:r>
-        <w:rPr>
-          <w:b/>
-          <w:sz w:val="24"/>
-          <w:szCs w:val="30"/>
-        </w:rPr>
-        <w:t xml:space="preserve"> </w:t>
-      </w:r>
-      <w:proofErr w:type="spellStart"/>
-      <w:r>
-        <w:rPr>
-          <w:b/>
-          <w:sz w:val="24"/>
-          <w:szCs w:val="30"/>
-        </w:rPr>
-        <w:t>Verma</w:t>
-      </w:r>
-      <w:proofErr w:type="spellEnd"/>
+        <w:t>Akash Verma</w:t>
+      </w:r>
       <w:r>
         <w:rPr>
           <w:sz w:val="24"/>
@@ -4078,7 +4038,6 @@
           <w:lang w:val="en-IN"/>
         </w:rPr>
       </w:pPr>
-      <w:proofErr w:type="spellStart"/>
       <w:r>
         <w:rPr>
           <w:rFonts w:eastAsia="Times New Roman"/>
@@ -4088,33 +4047,8 @@
           <w:szCs w:val="24"/>
           <w:lang w:val="en-IN"/>
         </w:rPr>
-        <w:t>Akash</w:t>
-      </w:r>
-      <w:proofErr w:type="spellEnd"/>
-      <w:r>
-        <w:rPr>
-          <w:rFonts w:eastAsia="Times New Roman"/>
-          <w:b/>
-          <w:bCs/>
-          <w:sz w:val="24"/>
-          <w:szCs w:val="24"/>
-          <w:lang w:val="en-IN"/>
-        </w:rPr>
-        <w:t xml:space="preserve"> </w:t>
-      </w:r>
-      <w:proofErr w:type="spellStart"/>
-      <w:r>
-        <w:rPr>
-          <w:rFonts w:eastAsia="Times New Roman"/>
-          <w:b/>
-          <w:bCs/>
-          <w:sz w:val="24"/>
-          <w:szCs w:val="24"/>
-          <w:lang w:val="en-IN"/>
-        </w:rPr>
-        <w:t>Verma</w:t>
-      </w:r>
-      <w:proofErr w:type="spellEnd"/>
+        <w:t>Akash Verma</w:t>
+      </w:r>
     </w:p>
     <w:p>
       <w:pPr>
@@ -9412,7 +9346,7 @@
           <w:color w:val="000000"/>
           <w:sz w:val="28"/>
           <w:szCs w:val="28"/>
-          <w:lang w:eastAsia="ja-JP"/>
+          <w:lang w:val="en-IN" w:eastAsia="en-IN"/>
         </w:rPr>
         <w:drawing>
           <wp:anchor distT="0" distB="0" distL="114300" distR="114300" simplePos="0" relativeHeight="251670528" behindDoc="0" locked="0" layoutInCell="1" allowOverlap="1">
@@ -9508,27 +9442,14 @@
       <w:r>
         <w:t>Figure 1.</w:t>
       </w:r>
-      <w:r>
-        <w:fldChar w:fldCharType="begin"/>
-      </w:r>
-      <w:r>
-        <w:instrText xml:space="preserve"> SEQ Figure_1. \* ARABIC </w:instrText>
-      </w:r>
-      <w:r>
-        <w:fldChar w:fldCharType="separate"/>
-      </w:r>
-      <w:r>
-        <w:rPr>
-          <w:noProof/>
-        </w:rPr>
-        <w:t>1</w:t>
-      </w:r>
-      <w:r>
-        <w:rPr>
-          <w:noProof/>
-        </w:rPr>
-        <w:fldChar w:fldCharType="end"/>
-      </w:r>
+      <w:fldSimple w:instr=" SEQ Figure_1. \* ARABIC ">
+        <w:r>
+          <w:rPr>
+            <w:noProof/>
+          </w:rPr>
+          <w:t>1</w:t>
+        </w:r>
+      </w:fldSimple>
       <w:r>
         <w:t xml:space="preserve"> </w:t>
       </w:r>
@@ -11374,8 +11295,6 @@
         </w:rPr>
         <w:t>chapter focu</w:t>
       </w:r>
-      <w:bookmarkStart w:id="10" w:name="_GoBack"/>
-      <w:bookmarkEnd w:id="10"/>
       <w:r>
         <w:rPr>
           <w:sz w:val="24"/>
@@ -11645,11 +11564,11 @@
       <w:r>
         <w:t xml:space="preserve"> </w:t>
       </w:r>
-      <w:bookmarkStart w:id="11" w:name="_Toc528563568"/>
+      <w:bookmarkStart w:id="10" w:name="_Toc528563568"/>
       <w:r>
         <w:t>SURVEY OF TECHNOLOGIES</w:t>
       </w:r>
-      <w:bookmarkEnd w:id="11"/>
+      <w:bookmarkEnd w:id="10"/>
     </w:p>
     <w:p>
       <w:pPr>
@@ -11713,7 +11632,7 @@
           <w:sz w:val="32"/>
         </w:rPr>
       </w:pPr>
-      <w:bookmarkStart w:id="12" w:name="_Toc528563569"/>
+      <w:bookmarkStart w:id="11" w:name="_Toc528563569"/>
       <w:r>
         <w:rPr>
           <w:rFonts w:ascii="Times New Roman" w:hAnsi="Times New Roman" w:cs="Times New Roman"/>
@@ -11728,7 +11647,7 @@
         </w:rPr>
         <w:t>Mobile Application Development</w:t>
       </w:r>
-      <w:bookmarkEnd w:id="12"/>
+      <w:bookmarkEnd w:id="11"/>
     </w:p>
     <w:p>
       <w:pPr>
@@ -11751,7 +11670,7 @@
         </w:rPr>
         <w:t xml:space="preserve">  </w:t>
       </w:r>
-      <w:bookmarkStart w:id="13" w:name="_Toc528563570"/>
+      <w:bookmarkStart w:id="12" w:name="_Toc528563570"/>
       <w:r>
         <w:rPr>
           <w:rFonts w:ascii="Times New Roman" w:hAnsi="Times New Roman" w:cs="Times New Roman"/>
@@ -11766,7 +11685,7 @@
         </w:rPr>
         <w:t>Native App</w:t>
       </w:r>
-      <w:bookmarkEnd w:id="13"/>
+      <w:bookmarkEnd w:id="12"/>
     </w:p>
     <w:p>
       <w:pPr>
@@ -12049,7 +11968,7 @@
         </w:rPr>
         <w:t xml:space="preserve">  </w:t>
       </w:r>
-      <w:bookmarkStart w:id="14" w:name="_Toc528563571"/>
+      <w:bookmarkStart w:id="13" w:name="_Toc528563571"/>
       <w:r>
         <w:rPr>
           <w:rFonts w:ascii="Times New Roman" w:hAnsi="Times New Roman" w:cs="Times New Roman"/>
@@ -12064,7 +11983,7 @@
         </w:rPr>
         <w:t>Hybrid App</w:t>
       </w:r>
-      <w:bookmarkEnd w:id="14"/>
+      <w:bookmarkEnd w:id="13"/>
     </w:p>
     <w:p>
       <w:pPr>
@@ -12745,7 +12664,7 @@
           <w:rFonts w:ascii="Times New Roman" w:hAnsi="Times New Roman" w:cs="Times New Roman"/>
         </w:rPr>
       </w:pPr>
-      <w:bookmarkStart w:id="15" w:name="_Toc528563572"/>
+      <w:bookmarkStart w:id="14" w:name="_Toc528563572"/>
       <w:r>
         <w:rPr>
           <w:rFonts w:ascii="Times New Roman" w:hAnsi="Times New Roman" w:cs="Times New Roman"/>
@@ -12761,7 +12680,7 @@
         </w:rPr>
         <w:t>Web Application Development</w:t>
       </w:r>
-      <w:bookmarkEnd w:id="15"/>
+      <w:bookmarkEnd w:id="14"/>
     </w:p>
     <w:p>
       <w:pPr>
@@ -12784,7 +12703,7 @@
         </w:rPr>
         <w:t xml:space="preserve">  </w:t>
       </w:r>
-      <w:bookmarkStart w:id="16" w:name="_Toc528563573"/>
+      <w:bookmarkStart w:id="15" w:name="_Toc528563573"/>
       <w:r>
         <w:rPr>
           <w:rFonts w:ascii="Times New Roman" w:hAnsi="Times New Roman" w:cs="Times New Roman"/>
@@ -12799,7 +12718,7 @@
         </w:rPr>
         <w:t>Frontend Development</w:t>
       </w:r>
-      <w:bookmarkEnd w:id="16"/>
+      <w:bookmarkEnd w:id="15"/>
     </w:p>
     <w:p>
       <w:pPr>
@@ -13784,7 +13703,7 @@
       <w:r>
         <w:rPr>
           <w:noProof/>
-          <w:lang w:eastAsia="ja-JP"/>
+          <w:lang w:val="en-IN" w:eastAsia="en-IN"/>
         </w:rPr>
         <w:lastRenderedPageBreak/>
         <w:drawing>
@@ -13923,40 +13842,27 @@
         <w:ind w:right="440"/>
         <w:jc w:val="center"/>
       </w:pPr>
-      <w:bookmarkStart w:id="17" w:name="_Toc528410332"/>
-      <w:bookmarkStart w:id="18" w:name="_Toc528563601"/>
+      <w:bookmarkStart w:id="16" w:name="_Toc528410332"/>
+      <w:bookmarkStart w:id="17" w:name="_Toc528563601"/>
       <w:r>
         <w:t>Figure 2.</w:t>
       </w:r>
-      <w:r>
-        <w:fldChar w:fldCharType="begin"/>
-      </w:r>
-      <w:r>
-        <w:instrText xml:space="preserve"> SEQ Figure_2. \* ARABIC </w:instrText>
-      </w:r>
-      <w:r>
-        <w:fldChar w:fldCharType="separate"/>
-      </w:r>
-      <w:r>
-        <w:rPr>
-          <w:noProof/>
-        </w:rPr>
-        <w:t>1</w:t>
-      </w:r>
-      <w:r>
-        <w:rPr>
-          <w:noProof/>
-        </w:rPr>
-        <w:fldChar w:fldCharType="end"/>
-      </w:r>
+      <w:fldSimple w:instr=" SEQ Figure_2. \* ARABIC ">
+        <w:r>
+          <w:rPr>
+            <w:noProof/>
+          </w:rPr>
+          <w:t>1</w:t>
+        </w:r>
+      </w:fldSimple>
       <w:r>
         <w:t xml:space="preserve"> </w:t>
       </w:r>
       <w:r>
         <w:t>JS Framework Comparison</w:t>
       </w:r>
+      <w:bookmarkEnd w:id="16"/>
       <w:bookmarkEnd w:id="17"/>
-      <w:bookmarkEnd w:id="18"/>
     </w:p>
     <w:p/>
     <w:p>
@@ -13974,7 +13880,7 @@
         </w:rPr>
         <w:t xml:space="preserve"> </w:t>
       </w:r>
-      <w:bookmarkStart w:id="19" w:name="_Toc528563574"/>
+      <w:bookmarkStart w:id="18" w:name="_Toc528563574"/>
       <w:r>
         <w:rPr>
           <w:rFonts w:ascii="Times New Roman" w:hAnsi="Times New Roman" w:cs="Times New Roman"/>
@@ -13989,7 +13895,7 @@
         </w:rPr>
         <w:t>Backend Development</w:t>
       </w:r>
-      <w:bookmarkEnd w:id="19"/>
+      <w:bookmarkEnd w:id="18"/>
     </w:p>
     <w:p>
       <w:pPr>
@@ -14738,7 +14644,7 @@
           <w:sz w:val="32"/>
         </w:rPr>
       </w:pPr>
-      <w:bookmarkStart w:id="20" w:name="_Toc528563575"/>
+      <w:bookmarkStart w:id="19" w:name="_Toc528563575"/>
       <w:r>
         <w:rPr>
           <w:rFonts w:ascii="Times New Roman" w:hAnsi="Times New Roman" w:cs="Times New Roman"/>
@@ -14746,7 +14652,7 @@
         </w:rPr>
         <w:t>2.3 Database</w:t>
       </w:r>
-      <w:bookmarkEnd w:id="20"/>
+      <w:bookmarkEnd w:id="19"/>
     </w:p>
     <w:p>
       <w:pPr>
@@ -15858,8 +15764,8 @@
                 <w:szCs w:val="37"/>
               </w:rPr>
             </w:pPr>
-            <w:bookmarkStart w:id="21" w:name="_m9k0shg0ps1w" w:colFirst="0" w:colLast="0"/>
-            <w:bookmarkEnd w:id="21"/>
+            <w:bookmarkStart w:id="20" w:name="_m9k0shg0ps1w" w:colFirst="0" w:colLast="0"/>
+            <w:bookmarkEnd w:id="20"/>
             <w:r>
               <w:rPr>
                 <w:rFonts w:ascii="Times New Roman" w:hAnsi="Times New Roman" w:cs="Times New Roman"/>
@@ -15904,8 +15810,8 @@
                 <w:szCs w:val="37"/>
               </w:rPr>
             </w:pPr>
-            <w:bookmarkStart w:id="22" w:name="_rlxyv2lwse32" w:colFirst="0" w:colLast="0"/>
-            <w:bookmarkEnd w:id="22"/>
+            <w:bookmarkStart w:id="21" w:name="_rlxyv2lwse32" w:colFirst="0" w:colLast="0"/>
+            <w:bookmarkEnd w:id="21"/>
             <w:r>
               <w:rPr>
                 <w:rFonts w:ascii="Times New Roman" w:hAnsi="Times New Roman" w:cs="Times New Roman"/>
@@ -17464,39 +17370,26 @@
           <w:szCs w:val="24"/>
         </w:rPr>
       </w:pPr>
-      <w:bookmarkStart w:id="23" w:name="_Toc528411364"/>
-      <w:bookmarkStart w:id="24" w:name="_Toc528414021"/>
-      <w:bookmarkStart w:id="25" w:name="_Toc528563672"/>
+      <w:bookmarkStart w:id="22" w:name="_Toc528411364"/>
+      <w:bookmarkStart w:id="23" w:name="_Toc528414021"/>
+      <w:bookmarkStart w:id="24" w:name="_Toc528563672"/>
       <w:r>
         <w:t>Table 3.</w:t>
       </w:r>
-      <w:r>
-        <w:fldChar w:fldCharType="begin"/>
-      </w:r>
-      <w:r>
-        <w:instrText xml:space="preserve"> SEQ Table_3. \* ARABIC </w:instrText>
-      </w:r>
-      <w:r>
-        <w:fldChar w:fldCharType="separate"/>
-      </w:r>
-      <w:r>
-        <w:rPr>
-          <w:noProof/>
-        </w:rPr>
-        <w:t>1</w:t>
-      </w:r>
-      <w:r>
-        <w:rPr>
-          <w:noProof/>
-        </w:rPr>
-        <w:fldChar w:fldCharType="end"/>
-      </w:r>
+      <w:fldSimple w:instr=" SEQ Table_3. \* ARABIC ">
+        <w:r>
+          <w:rPr>
+            <w:noProof/>
+          </w:rPr>
+          <w:t>1</w:t>
+        </w:r>
+      </w:fldSimple>
       <w:r>
         <w:t xml:space="preserve"> MySQL VS MongoDB</w:t>
       </w:r>
+      <w:bookmarkEnd w:id="22"/>
       <w:bookmarkEnd w:id="23"/>
       <w:bookmarkEnd w:id="24"/>
-      <w:bookmarkEnd w:id="25"/>
     </w:p>
     <w:p>
       <w:pPr>
@@ -17584,8 +17477,8 @@
                 <w:szCs w:val="37"/>
               </w:rPr>
             </w:pPr>
-            <w:bookmarkStart w:id="26" w:name="_31qw8v8q1mgy" w:colFirst="0" w:colLast="0"/>
-            <w:bookmarkEnd w:id="26"/>
+            <w:bookmarkStart w:id="25" w:name="_31qw8v8q1mgy" w:colFirst="0" w:colLast="0"/>
+            <w:bookmarkEnd w:id="25"/>
             <w:r>
               <w:rPr>
                 <w:rFonts w:ascii="Times New Roman" w:hAnsi="Times New Roman" w:cs="Times New Roman"/>
@@ -17629,8 +17522,8 @@
                 <w:szCs w:val="37"/>
               </w:rPr>
             </w:pPr>
-            <w:bookmarkStart w:id="27" w:name="_f5akmid1tyni" w:colFirst="0" w:colLast="0"/>
-            <w:bookmarkEnd w:id="27"/>
+            <w:bookmarkStart w:id="26" w:name="_f5akmid1tyni" w:colFirst="0" w:colLast="0"/>
+            <w:bookmarkEnd w:id="26"/>
             <w:r>
               <w:rPr>
                 <w:rFonts w:ascii="Times New Roman" w:hAnsi="Times New Roman" w:cs="Times New Roman"/>
@@ -17857,8 +17750,8 @@
                 <w:szCs w:val="37"/>
               </w:rPr>
             </w:pPr>
-            <w:bookmarkStart w:id="28" w:name="_q00m74jzi4yc" w:colFirst="0" w:colLast="0"/>
-            <w:bookmarkEnd w:id="28"/>
+            <w:bookmarkStart w:id="27" w:name="_q00m74jzi4yc" w:colFirst="0" w:colLast="0"/>
+            <w:bookmarkEnd w:id="27"/>
             <w:r>
               <w:rPr>
                 <w:rFonts w:ascii="Times New Roman" w:hAnsi="Times New Roman" w:cs="Times New Roman"/>
@@ -17902,8 +17795,8 @@
                 <w:szCs w:val="37"/>
               </w:rPr>
             </w:pPr>
-            <w:bookmarkStart w:id="29" w:name="_c4t2iha0k3v7" w:colFirst="0" w:colLast="0"/>
-            <w:bookmarkEnd w:id="29"/>
+            <w:bookmarkStart w:id="28" w:name="_c4t2iha0k3v7" w:colFirst="0" w:colLast="0"/>
+            <w:bookmarkEnd w:id="28"/>
             <w:r>
               <w:rPr>
                 <w:rFonts w:ascii="Times New Roman" w:hAnsi="Times New Roman" w:cs="Times New Roman"/>
@@ -18097,39 +17990,26 @@
         <w:spacing w:line="360" w:lineRule="auto"/>
         <w:jc w:val="center"/>
       </w:pPr>
-      <w:bookmarkStart w:id="30" w:name="_Toc528411365"/>
-      <w:bookmarkStart w:id="31" w:name="_Toc528414022"/>
-      <w:bookmarkStart w:id="32" w:name="_Toc528563673"/>
+      <w:bookmarkStart w:id="29" w:name="_Toc528411365"/>
+      <w:bookmarkStart w:id="30" w:name="_Toc528414022"/>
+      <w:bookmarkStart w:id="31" w:name="_Toc528563673"/>
       <w:r>
         <w:t>Table 3.</w:t>
       </w:r>
-      <w:r>
-        <w:fldChar w:fldCharType="begin"/>
-      </w:r>
-      <w:r>
-        <w:instrText xml:space="preserve"> SEQ Table_3. \* ARABIC </w:instrText>
-      </w:r>
-      <w:r>
-        <w:fldChar w:fldCharType="separate"/>
-      </w:r>
-      <w:r>
-        <w:rPr>
-          <w:noProof/>
-        </w:rPr>
-        <w:t>2</w:t>
-      </w:r>
-      <w:r>
-        <w:rPr>
-          <w:noProof/>
-        </w:rPr>
-        <w:fldChar w:fldCharType="end"/>
-      </w:r>
+      <w:fldSimple w:instr=" SEQ Table_3. \* ARABIC ">
+        <w:r>
+          <w:rPr>
+            <w:noProof/>
+          </w:rPr>
+          <w:t>2</w:t>
+        </w:r>
+      </w:fldSimple>
       <w:r>
         <w:t xml:space="preserve"> Pros and Cons of SQL and MongoDB</w:t>
       </w:r>
+      <w:bookmarkEnd w:id="29"/>
       <w:bookmarkEnd w:id="30"/>
       <w:bookmarkEnd w:id="31"/>
-      <w:bookmarkEnd w:id="32"/>
     </w:p>
     <w:p>
       <w:pPr>
@@ -18211,11 +18091,11 @@
       <w:r>
         <w:t xml:space="preserve"> </w:t>
       </w:r>
-      <w:bookmarkStart w:id="33" w:name="_Toc528563576"/>
+      <w:bookmarkStart w:id="32" w:name="_Toc528563576"/>
       <w:r>
         <w:t>REQUIREMENT AND ANALYSIS</w:t>
       </w:r>
-      <w:bookmarkEnd w:id="33"/>
+      <w:bookmarkEnd w:id="32"/>
     </w:p>
     <w:p>
       <w:pPr>
@@ -18233,7 +18113,7 @@
           <w:sz w:val="32"/>
         </w:rPr>
       </w:pPr>
-      <w:bookmarkStart w:id="34" w:name="_Toc528563577"/>
+      <w:bookmarkStart w:id="33" w:name="_Toc528563577"/>
       <w:r>
         <w:rPr>
           <w:rFonts w:ascii="Times New Roman" w:hAnsi="Times New Roman" w:cs="Times New Roman"/>
@@ -18241,7 +18121,7 @@
         </w:rPr>
         <w:t>3.1 Problem Definition</w:t>
       </w:r>
-      <w:bookmarkEnd w:id="34"/>
+      <w:bookmarkEnd w:id="33"/>
     </w:p>
     <w:p>
       <w:pPr>
@@ -19033,7 +18913,7 @@
           <w:szCs w:val="32"/>
         </w:rPr>
       </w:pPr>
-      <w:bookmarkStart w:id="35" w:name="_Toc528563578"/>
+      <w:bookmarkStart w:id="34" w:name="_Toc528563578"/>
       <w:r>
         <w:rPr>
           <w:rFonts w:ascii="Times New Roman" w:hAnsi="Times New Roman" w:cs="Times New Roman"/>
@@ -19042,7 +18922,7 @@
         </w:rPr>
         <w:t>3.2 Requirements Specification</w:t>
       </w:r>
-      <w:bookmarkEnd w:id="35"/>
+      <w:bookmarkEnd w:id="34"/>
     </w:p>
     <w:p>
       <w:pPr>
@@ -19164,7 +19044,7 @@
           <w:szCs w:val="32"/>
         </w:rPr>
       </w:pPr>
-      <w:bookmarkStart w:id="36" w:name="_Toc528563579"/>
+      <w:bookmarkStart w:id="35" w:name="_Toc528563579"/>
       <w:r>
         <w:rPr>
           <w:rFonts w:ascii="Times New Roman" w:hAnsi="Times New Roman" w:cs="Times New Roman"/>
@@ -19181,7 +19061,7 @@
         </w:rPr>
         <w:t>Scheduling</w:t>
       </w:r>
-      <w:bookmarkEnd w:id="36"/>
+      <w:bookmarkEnd w:id="35"/>
     </w:p>
     <w:p>
       <w:pPr>
@@ -19758,35 +19638,22 @@
           <w:szCs w:val="32"/>
         </w:rPr>
       </w:pPr>
-      <w:bookmarkStart w:id="37" w:name="_Toc528411134"/>
-      <w:bookmarkStart w:id="38" w:name="_Toc528411310"/>
-      <w:bookmarkStart w:id="39" w:name="_Toc528413599"/>
-      <w:bookmarkStart w:id="40" w:name="_Toc528562887"/>
-      <w:bookmarkStart w:id="41" w:name="_Toc528563606"/>
+      <w:bookmarkStart w:id="36" w:name="_Toc528411134"/>
+      <w:bookmarkStart w:id="37" w:name="_Toc528411310"/>
+      <w:bookmarkStart w:id="38" w:name="_Toc528413599"/>
+      <w:bookmarkStart w:id="39" w:name="_Toc528562887"/>
+      <w:bookmarkStart w:id="40" w:name="_Toc528563606"/>
       <w:r>
         <w:t>Figure 3.</w:t>
       </w:r>
-      <w:r>
-        <w:fldChar w:fldCharType="begin"/>
-      </w:r>
-      <w:r>
-        <w:instrText xml:space="preserve"> SEQ Figure_3. \* ARABIC </w:instrText>
-      </w:r>
-      <w:r>
-        <w:fldChar w:fldCharType="separate"/>
-      </w:r>
-      <w:r>
-        <w:rPr>
-          <w:noProof/>
-        </w:rPr>
-        <w:t>1</w:t>
-      </w:r>
-      <w:r>
-        <w:rPr>
-          <w:noProof/>
-        </w:rPr>
-        <w:fldChar w:fldCharType="end"/>
-      </w:r>
+      <w:fldSimple w:instr=" SEQ Figure_3. \* ARABIC ">
+        <w:r>
+          <w:rPr>
+            <w:noProof/>
+          </w:rPr>
+          <w:t>1</w:t>
+        </w:r>
+      </w:fldSimple>
       <w:r>
         <w:t xml:space="preserve"> Gantt </w:t>
       </w:r>
@@ -19794,11 +19661,11 @@
       <w:r>
         <w:t>Chart</w:t>
       </w:r>
+      <w:bookmarkEnd w:id="36"/>
       <w:bookmarkEnd w:id="37"/>
       <w:bookmarkEnd w:id="38"/>
       <w:bookmarkEnd w:id="39"/>
       <w:bookmarkEnd w:id="40"/>
-      <w:bookmarkEnd w:id="41"/>
       <w:proofErr w:type="gramEnd"/>
     </w:p>
     <w:p>
@@ -19868,7 +19735,7 @@
           <w:sz w:val="32"/>
         </w:rPr>
       </w:pPr>
-      <w:bookmarkStart w:id="42" w:name="_Toc528563580"/>
+      <w:bookmarkStart w:id="41" w:name="_Toc528563580"/>
       <w:r>
         <w:rPr>
           <w:rFonts w:ascii="Times New Roman" w:hAnsi="Times New Roman" w:cs="Times New Roman"/>
@@ -19883,7 +19750,7 @@
         </w:rPr>
         <w:t>Hardware Requirements</w:t>
       </w:r>
-      <w:bookmarkEnd w:id="42"/>
+      <w:bookmarkEnd w:id="41"/>
     </w:p>
     <w:p>
       <w:pPr>
@@ -20519,39 +20386,26 @@
           <w:szCs w:val="24"/>
         </w:rPr>
       </w:pPr>
-      <w:bookmarkStart w:id="43" w:name="_Toc528411366"/>
-      <w:bookmarkStart w:id="44" w:name="_Toc528414023"/>
-      <w:bookmarkStart w:id="45" w:name="_Toc528563674"/>
+      <w:bookmarkStart w:id="42" w:name="_Toc528411366"/>
+      <w:bookmarkStart w:id="43" w:name="_Toc528414023"/>
+      <w:bookmarkStart w:id="44" w:name="_Toc528563674"/>
       <w:r>
         <w:t>Table 3.</w:t>
       </w:r>
-      <w:r>
-        <w:fldChar w:fldCharType="begin"/>
-      </w:r>
-      <w:r>
-        <w:instrText xml:space="preserve"> SEQ Table_3. \* ARABIC </w:instrText>
-      </w:r>
-      <w:r>
-        <w:fldChar w:fldCharType="separate"/>
-      </w:r>
-      <w:r>
-        <w:rPr>
-          <w:noProof/>
-        </w:rPr>
-        <w:t>3</w:t>
-      </w:r>
-      <w:r>
-        <w:rPr>
-          <w:noProof/>
-        </w:rPr>
-        <w:fldChar w:fldCharType="end"/>
-      </w:r>
+      <w:fldSimple w:instr=" SEQ Table_3. \* ARABIC ">
+        <w:r>
+          <w:rPr>
+            <w:noProof/>
+          </w:rPr>
+          <w:t>3</w:t>
+        </w:r>
+      </w:fldSimple>
       <w:r>
         <w:t xml:space="preserve"> Software Requirement</w:t>
       </w:r>
+      <w:bookmarkEnd w:id="42"/>
       <w:bookmarkEnd w:id="43"/>
       <w:bookmarkEnd w:id="44"/>
-      <w:bookmarkEnd w:id="45"/>
     </w:p>
     <w:p>
       <w:pPr>
@@ -21138,39 +20992,26 @@
           <w:szCs w:val="24"/>
         </w:rPr>
       </w:pPr>
-      <w:bookmarkStart w:id="46" w:name="_Toc528411367"/>
-      <w:bookmarkStart w:id="47" w:name="_Toc528414024"/>
-      <w:bookmarkStart w:id="48" w:name="_Toc528563675"/>
+      <w:bookmarkStart w:id="45" w:name="_Toc528411367"/>
+      <w:bookmarkStart w:id="46" w:name="_Toc528414024"/>
+      <w:bookmarkStart w:id="47" w:name="_Toc528563675"/>
       <w:r>
         <w:t>Table 3.</w:t>
       </w:r>
-      <w:r>
-        <w:fldChar w:fldCharType="begin"/>
-      </w:r>
-      <w:r>
-        <w:instrText xml:space="preserve"> SEQ Table_3. \* ARABIC </w:instrText>
-      </w:r>
-      <w:r>
-        <w:fldChar w:fldCharType="separate"/>
-      </w:r>
-      <w:r>
-        <w:rPr>
-          <w:noProof/>
-        </w:rPr>
-        <w:t>4</w:t>
-      </w:r>
-      <w:r>
-        <w:rPr>
-          <w:noProof/>
-        </w:rPr>
-        <w:fldChar w:fldCharType="end"/>
-      </w:r>
+      <w:fldSimple w:instr=" SEQ Table_3. \* ARABIC ">
+        <w:r>
+          <w:rPr>
+            <w:noProof/>
+          </w:rPr>
+          <w:t>4</w:t>
+        </w:r>
+      </w:fldSimple>
       <w:r>
         <w:t xml:space="preserve"> Hardware Requirement</w:t>
       </w:r>
+      <w:bookmarkEnd w:id="45"/>
       <w:bookmarkEnd w:id="46"/>
       <w:bookmarkEnd w:id="47"/>
-      <w:bookmarkEnd w:id="48"/>
     </w:p>
     <w:p>
       <w:pPr>
@@ -21191,7 +21032,7 @@
           <w:sz w:val="32"/>
         </w:rPr>
       </w:pPr>
-      <w:bookmarkStart w:id="49" w:name="_Toc528563581"/>
+      <w:bookmarkStart w:id="48" w:name="_Toc528563581"/>
       <w:r>
         <w:rPr>
           <w:rFonts w:ascii="Times New Roman" w:hAnsi="Times New Roman" w:cs="Times New Roman"/>
@@ -21199,7 +21040,7 @@
         </w:rPr>
         <w:t>3.5 Preliminary Product Description</w:t>
       </w:r>
-      <w:bookmarkEnd w:id="49"/>
+      <w:bookmarkEnd w:id="48"/>
     </w:p>
     <w:p>
       <w:pPr>
@@ -21398,7 +21239,7 @@
           <w:sz w:val="32"/>
         </w:rPr>
       </w:pPr>
-      <w:bookmarkStart w:id="50" w:name="_Toc528563582"/>
+      <w:bookmarkStart w:id="49" w:name="_Toc528563582"/>
       <w:r>
         <w:rPr>
           <w:rFonts w:ascii="Times New Roman" w:hAnsi="Times New Roman" w:cs="Times New Roman"/>
@@ -21406,7 +21247,7 @@
         </w:rPr>
         <w:t>3.6 Conceptual Models</w:t>
       </w:r>
-      <w:bookmarkEnd w:id="50"/>
+      <w:bookmarkEnd w:id="49"/>
     </w:p>
     <w:p>
       <w:pPr>
@@ -21452,7 +21293,7 @@
       <w:r>
         <w:rPr>
           <w:noProof/>
-          <w:lang w:eastAsia="ja-JP"/>
+          <w:lang w:val="en-IN" w:eastAsia="en-IN"/>
         </w:rPr>
         <w:drawing>
           <wp:anchor distT="0" distB="0" distL="114300" distR="114300" simplePos="0" relativeHeight="251687936" behindDoc="1" locked="0" layoutInCell="1" allowOverlap="1">
@@ -21653,7 +21494,7 @@
           <w:szCs w:val="22"/>
         </w:rPr>
       </w:pPr>
-      <w:bookmarkStart w:id="51" w:name="_Toc528413600"/>
+      <w:bookmarkStart w:id="50" w:name="_Toc528413600"/>
     </w:p>
     <w:p/>
     <w:p>
@@ -21675,38 +21516,25 @@
       <w:r>
         <w:t xml:space="preserve">           </w:t>
       </w:r>
-      <w:bookmarkStart w:id="52" w:name="_Toc528562888"/>
-      <w:bookmarkStart w:id="53" w:name="_Toc528563607"/>
+      <w:bookmarkStart w:id="51" w:name="_Toc528562888"/>
+      <w:bookmarkStart w:id="52" w:name="_Toc528563607"/>
       <w:r>
         <w:t>Figure 3.</w:t>
       </w:r>
-      <w:r>
-        <w:fldChar w:fldCharType="begin"/>
-      </w:r>
-      <w:r>
-        <w:instrText xml:space="preserve"> SEQ Figure_3. \* ARABIC </w:instrText>
-      </w:r>
-      <w:r>
-        <w:fldChar w:fldCharType="separate"/>
-      </w:r>
-      <w:r>
-        <w:rPr>
-          <w:noProof/>
-        </w:rPr>
-        <w:t>2</w:t>
-      </w:r>
-      <w:r>
-        <w:rPr>
-          <w:noProof/>
-        </w:rPr>
-        <w:fldChar w:fldCharType="end"/>
-      </w:r>
+      <w:fldSimple w:instr=" SEQ Figure_3. \* ARABIC ">
+        <w:r>
+          <w:rPr>
+            <w:noProof/>
+          </w:rPr>
+          <w:t>2</w:t>
+        </w:r>
+      </w:fldSimple>
       <w:r>
         <w:t xml:space="preserve"> ER Diagram</w:t>
       </w:r>
+      <w:bookmarkEnd w:id="50"/>
       <w:bookmarkEnd w:id="51"/>
       <w:bookmarkEnd w:id="52"/>
-      <w:bookmarkEnd w:id="53"/>
     </w:p>
     <w:p/>
     <w:p/>
@@ -21748,11 +21576,11 @@
       <w:r>
         <w:t xml:space="preserve"> </w:t>
       </w:r>
-      <w:bookmarkStart w:id="54" w:name="_Toc528563583"/>
+      <w:bookmarkStart w:id="53" w:name="_Toc528563583"/>
       <w:r>
         <w:t>SYSTEM DESIGN</w:t>
       </w:r>
-      <w:bookmarkEnd w:id="54"/>
+      <w:bookmarkEnd w:id="53"/>
     </w:p>
     <w:p/>
     <w:p>
@@ -21765,7 +21593,7 @@
           <w:sz w:val="32"/>
         </w:rPr>
       </w:pPr>
-      <w:bookmarkStart w:id="55" w:name="_Toc528563584"/>
+      <w:bookmarkStart w:id="54" w:name="_Toc528563584"/>
       <w:r>
         <w:rPr>
           <w:rFonts w:ascii="Times New Roman" w:hAnsi="Times New Roman" w:cs="Times New Roman"/>
@@ -21773,7 +21601,7 @@
         </w:rPr>
         <w:t>4.1 Basic Modules</w:t>
       </w:r>
-      <w:bookmarkEnd w:id="55"/>
+      <w:bookmarkEnd w:id="54"/>
       <w:r>
         <w:rPr>
           <w:rFonts w:ascii="Times New Roman" w:hAnsi="Times New Roman" w:cs="Times New Roman"/>
@@ -22444,7 +22272,7 @@
           <w:sz w:val="32"/>
         </w:rPr>
       </w:pPr>
-      <w:bookmarkStart w:id="56" w:name="_Toc528563585"/>
+      <w:bookmarkStart w:id="55" w:name="_Toc528563585"/>
       <w:r>
         <w:rPr>
           <w:rFonts w:ascii="Times New Roman" w:hAnsi="Times New Roman" w:cs="Times New Roman"/>
@@ -22452,7 +22280,7 @@
         </w:rPr>
         <w:t>4.2 Data Design</w:t>
       </w:r>
-      <w:bookmarkEnd w:id="56"/>
+      <w:bookmarkEnd w:id="55"/>
       <w:r>
         <w:rPr>
           <w:rFonts w:ascii="Times New Roman" w:hAnsi="Times New Roman" w:cs="Times New Roman"/>
@@ -22477,7 +22305,7 @@
           <w:sz w:val="28"/>
         </w:rPr>
       </w:pPr>
-      <w:bookmarkStart w:id="57" w:name="_Toc528563586"/>
+      <w:bookmarkStart w:id="56" w:name="_Toc528563586"/>
       <w:r>
         <w:rPr>
           <w:rFonts w:ascii="Times New Roman" w:hAnsi="Times New Roman" w:cs="Times New Roman"/>
@@ -22485,7 +22313,7 @@
         </w:rPr>
         <w:t>4.2.1 Schema Design</w:t>
       </w:r>
-      <w:bookmarkEnd w:id="57"/>
+      <w:bookmarkEnd w:id="56"/>
     </w:p>
     <w:p/>
     <w:p>
@@ -31882,7 +31710,7 @@
           <w:sz w:val="28"/>
         </w:rPr>
       </w:pPr>
-      <w:bookmarkStart w:id="58" w:name="_Toc528563587"/>
+      <w:bookmarkStart w:id="57" w:name="_Toc528563587"/>
       <w:r>
         <w:rPr>
           <w:rFonts w:ascii="Times New Roman" w:hAnsi="Times New Roman" w:cs="Times New Roman"/>
@@ -31890,7 +31718,7 @@
         </w:rPr>
         <w:t>4.2.2 Data Integrity and Constraints</w:t>
       </w:r>
-      <w:bookmarkEnd w:id="58"/>
+      <w:bookmarkEnd w:id="57"/>
       <w:r>
         <w:rPr>
           <w:rFonts w:ascii="Times New Roman" w:hAnsi="Times New Roman" w:cs="Times New Roman"/>
@@ -44670,7 +44498,7 @@
           <w:sz w:val="32"/>
         </w:rPr>
       </w:pPr>
-      <w:bookmarkStart w:id="59" w:name="_Toc528563588"/>
+      <w:bookmarkStart w:id="58" w:name="_Toc528563588"/>
       <w:r>
         <w:rPr>
           <w:rFonts w:ascii="Times New Roman" w:hAnsi="Times New Roman" w:cs="Times New Roman"/>
@@ -44678,7 +44506,7 @@
         </w:rPr>
         <w:t>4.3 Procedural Design</w:t>
       </w:r>
-      <w:bookmarkEnd w:id="59"/>
+      <w:bookmarkEnd w:id="58"/>
     </w:p>
     <w:p/>
     <w:p>
@@ -44690,7 +44518,7 @@
           <w:sz w:val="28"/>
         </w:rPr>
       </w:pPr>
-      <w:bookmarkStart w:id="60" w:name="_Toc528563589"/>
+      <w:bookmarkStart w:id="59" w:name="_Toc528563589"/>
       <w:r>
         <w:rPr>
           <w:rFonts w:ascii="Times New Roman" w:hAnsi="Times New Roman" w:cs="Times New Roman"/>
@@ -44698,7 +44526,7 @@
         </w:rPr>
         <w:t>4.3.1 Logical Diagram</w:t>
       </w:r>
-      <w:bookmarkEnd w:id="60"/>
+      <w:bookmarkEnd w:id="59"/>
     </w:p>
     <w:p>
       <w:pPr>
@@ -44876,8 +44704,8 @@
         <w:ind w:right="440"/>
         <w:jc w:val="left"/>
       </w:pPr>
-      <w:bookmarkStart w:id="61" w:name="_Toc528411143"/>
-      <w:bookmarkStart w:id="62" w:name="_Toc528411319"/>
+      <w:bookmarkStart w:id="60" w:name="_Toc528411143"/>
+      <w:bookmarkStart w:id="61" w:name="_Toc528411319"/>
     </w:p>
     <w:p>
       <w:pPr>
@@ -44897,42 +44725,29 @@
         <w:ind w:right="440"/>
         <w:jc w:val="center"/>
       </w:pPr>
-      <w:bookmarkStart w:id="63" w:name="_Toc528413634"/>
+      <w:bookmarkStart w:id="62" w:name="_Toc528413634"/>
       <w:r>
         <w:t xml:space="preserve">                   </w:t>
       </w:r>
-      <w:bookmarkStart w:id="64" w:name="_Toc528563611"/>
+      <w:bookmarkStart w:id="63" w:name="_Toc528563611"/>
       <w:r>
         <w:t>Figure 4.</w:t>
       </w:r>
-      <w:r>
-        <w:fldChar w:fldCharType="begin"/>
-      </w:r>
-      <w:r>
-        <w:instrText xml:space="preserve"> SEQ Figure_4. \* ARABIC </w:instrText>
-      </w:r>
-      <w:r>
-        <w:fldChar w:fldCharType="separate"/>
-      </w:r>
-      <w:r>
-        <w:rPr>
-          <w:noProof/>
-        </w:rPr>
-        <w:t>1</w:t>
-      </w:r>
-      <w:r>
-        <w:rPr>
-          <w:noProof/>
-        </w:rPr>
-        <w:fldChar w:fldCharType="end"/>
-      </w:r>
+      <w:fldSimple w:instr=" SEQ Figure_4. \* ARABIC ">
+        <w:r>
+          <w:rPr>
+            <w:noProof/>
+          </w:rPr>
+          <w:t>1</w:t>
+        </w:r>
+      </w:fldSimple>
       <w:r>
         <w:t xml:space="preserve"> Owner App Use Case</w:t>
       </w:r>
+      <w:bookmarkEnd w:id="60"/>
       <w:bookmarkEnd w:id="61"/>
       <w:bookmarkEnd w:id="62"/>
       <w:bookmarkEnd w:id="63"/>
-      <w:bookmarkEnd w:id="64"/>
     </w:p>
     <w:p>
       <w:pPr>
@@ -45121,44 +44936,31 @@
         <w:ind w:right="440"/>
         <w:jc w:val="left"/>
       </w:pPr>
-      <w:bookmarkStart w:id="65" w:name="_Toc528411144"/>
-      <w:bookmarkStart w:id="66" w:name="_Toc528411320"/>
-      <w:bookmarkStart w:id="67" w:name="_Toc528413635"/>
+      <w:bookmarkStart w:id="64" w:name="_Toc528411144"/>
+      <w:bookmarkStart w:id="65" w:name="_Toc528411320"/>
+      <w:bookmarkStart w:id="66" w:name="_Toc528413635"/>
       <w:r>
         <w:t xml:space="preserve">                                                      </w:t>
       </w:r>
-      <w:bookmarkStart w:id="68" w:name="_Toc528563612"/>
+      <w:bookmarkStart w:id="67" w:name="_Toc528563612"/>
       <w:r>
         <w:t>Figure 4.</w:t>
       </w:r>
-      <w:r>
-        <w:fldChar w:fldCharType="begin"/>
-      </w:r>
-      <w:r>
-        <w:instrText xml:space="preserve"> SEQ Figure_4. \* ARABIC </w:instrText>
-      </w:r>
-      <w:r>
-        <w:fldChar w:fldCharType="separate"/>
-      </w:r>
-      <w:r>
-        <w:rPr>
-          <w:noProof/>
-        </w:rPr>
-        <w:t>2</w:t>
-      </w:r>
-      <w:r>
-        <w:rPr>
-          <w:noProof/>
-        </w:rPr>
-        <w:fldChar w:fldCharType="end"/>
-      </w:r>
+      <w:fldSimple w:instr=" SEQ Figure_4. \* ARABIC ">
+        <w:r>
+          <w:rPr>
+            <w:noProof/>
+          </w:rPr>
+          <w:t>2</w:t>
+        </w:r>
+      </w:fldSimple>
       <w:r>
         <w:t xml:space="preserve"> Garage App Use Case</w:t>
       </w:r>
+      <w:bookmarkEnd w:id="64"/>
       <w:bookmarkEnd w:id="65"/>
       <w:bookmarkEnd w:id="66"/>
       <w:bookmarkEnd w:id="67"/>
-      <w:bookmarkEnd w:id="68"/>
     </w:p>
     <w:p>
       <w:pPr>
@@ -45190,41 +44992,28 @@
       <w:r>
         <w:t xml:space="preserve"> </w:t>
       </w:r>
-      <w:bookmarkStart w:id="69" w:name="_Toc528411145"/>
-      <w:bookmarkStart w:id="70" w:name="_Toc528411321"/>
-      <w:bookmarkStart w:id="71" w:name="_Toc528413636"/>
-      <w:bookmarkStart w:id="72" w:name="_Toc528563613"/>
+      <w:bookmarkStart w:id="68" w:name="_Toc528411145"/>
+      <w:bookmarkStart w:id="69" w:name="_Toc528411321"/>
+      <w:bookmarkStart w:id="70" w:name="_Toc528413636"/>
+      <w:bookmarkStart w:id="71" w:name="_Toc528563613"/>
       <w:r>
         <w:t>Figure 4.</w:t>
       </w:r>
-      <w:r>
-        <w:fldChar w:fldCharType="begin"/>
-      </w:r>
-      <w:r>
-        <w:instrText xml:space="preserve"> SEQ Figure_4. \* ARABIC </w:instrText>
-      </w:r>
-      <w:r>
-        <w:fldChar w:fldCharType="separate"/>
-      </w:r>
-      <w:r>
-        <w:rPr>
-          <w:noProof/>
-        </w:rPr>
-        <w:t>3</w:t>
-      </w:r>
-      <w:r>
-        <w:rPr>
-          <w:noProof/>
-        </w:rPr>
-        <w:fldChar w:fldCharType="end"/>
-      </w:r>
+      <w:fldSimple w:instr=" SEQ Figure_4. \* ARABIC ">
+        <w:r>
+          <w:rPr>
+            <w:noProof/>
+          </w:rPr>
+          <w:t>3</w:t>
+        </w:r>
+      </w:fldSimple>
       <w:r>
         <w:t xml:space="preserve"> Mechanic App Use Case</w:t>
       </w:r>
+      <w:bookmarkEnd w:id="68"/>
       <w:bookmarkEnd w:id="69"/>
       <w:bookmarkEnd w:id="70"/>
       <w:bookmarkEnd w:id="71"/>
-      <w:bookmarkEnd w:id="72"/>
     </w:p>
     <w:p>
       <w:pPr>
@@ -45551,47 +45340,34 @@
           <w:szCs w:val="24"/>
         </w:rPr>
       </w:pPr>
-      <w:bookmarkStart w:id="73" w:name="_Toc528411146"/>
-      <w:bookmarkStart w:id="74" w:name="_Toc528411322"/>
-      <w:bookmarkStart w:id="75" w:name="_Toc528413637"/>
+      <w:bookmarkStart w:id="72" w:name="_Toc528411146"/>
+      <w:bookmarkStart w:id="73" w:name="_Toc528411322"/>
+      <w:bookmarkStart w:id="74" w:name="_Toc528413637"/>
       <w:r>
         <w:t xml:space="preserve">       </w:t>
       </w:r>
-      <w:bookmarkStart w:id="76" w:name="_Toc528563614"/>
+      <w:bookmarkStart w:id="75" w:name="_Toc528563614"/>
       <w:r>
         <w:t>Figure 4.</w:t>
       </w:r>
-      <w:r>
-        <w:fldChar w:fldCharType="begin"/>
-      </w:r>
-      <w:r>
-        <w:instrText xml:space="preserve"> SEQ Figure_4. \* ARABIC </w:instrText>
-      </w:r>
-      <w:r>
-        <w:fldChar w:fldCharType="separate"/>
-      </w:r>
-      <w:r>
-        <w:rPr>
-          <w:noProof/>
-        </w:rPr>
-        <w:t>4</w:t>
-      </w:r>
-      <w:r>
-        <w:rPr>
-          <w:noProof/>
-        </w:rPr>
-        <w:fldChar w:fldCharType="end"/>
-      </w:r>
+      <w:fldSimple w:instr=" SEQ Figure_4. \* ARABIC ">
+        <w:r>
+          <w:rPr>
+            <w:noProof/>
+          </w:rPr>
+          <w:t>4</w:t>
+        </w:r>
+      </w:fldSimple>
       <w:r>
         <w:t xml:space="preserve"> Owner Sequence D</w:t>
       </w:r>
+      <w:bookmarkEnd w:id="72"/>
       <w:bookmarkEnd w:id="73"/>
+      <w:r>
+        <w:t>iagram</w:t>
+      </w:r>
       <w:bookmarkEnd w:id="74"/>
-      <w:r>
-        <w:t>iagram</w:t>
-      </w:r>
       <w:bookmarkEnd w:id="75"/>
-      <w:bookmarkEnd w:id="76"/>
     </w:p>
     <w:p>
       <w:pPr>
@@ -45892,8 +45668,8 @@
         <w:ind w:right="440"/>
         <w:jc w:val="left"/>
       </w:pPr>
-      <w:bookmarkStart w:id="77" w:name="_Toc528411147"/>
-      <w:bookmarkStart w:id="78" w:name="_Toc528411323"/>
+      <w:bookmarkStart w:id="76" w:name="_Toc528411147"/>
+      <w:bookmarkStart w:id="77" w:name="_Toc528411323"/>
     </w:p>
     <w:p>
       <w:pPr>
@@ -45906,42 +45682,29 @@
           <w:szCs w:val="24"/>
         </w:rPr>
       </w:pPr>
-      <w:bookmarkStart w:id="79" w:name="_Toc528413638"/>
+      <w:bookmarkStart w:id="78" w:name="_Toc528413638"/>
       <w:r>
         <w:t xml:space="preserve">      </w:t>
       </w:r>
-      <w:bookmarkStart w:id="80" w:name="_Toc528563615"/>
+      <w:bookmarkStart w:id="79" w:name="_Toc528563615"/>
       <w:r>
         <w:t>Figure 4.</w:t>
       </w:r>
-      <w:r>
-        <w:fldChar w:fldCharType="begin"/>
-      </w:r>
-      <w:r>
-        <w:instrText xml:space="preserve"> SEQ Figure_4. \* ARABIC </w:instrText>
-      </w:r>
-      <w:r>
-        <w:fldChar w:fldCharType="separate"/>
-      </w:r>
-      <w:r>
-        <w:rPr>
-          <w:noProof/>
-        </w:rPr>
-        <w:t>5</w:t>
-      </w:r>
-      <w:r>
-        <w:rPr>
-          <w:noProof/>
-        </w:rPr>
-        <w:fldChar w:fldCharType="end"/>
-      </w:r>
+      <w:fldSimple w:instr=" SEQ Figure_4. \* ARABIC ">
+        <w:r>
+          <w:rPr>
+            <w:noProof/>
+          </w:rPr>
+          <w:t>5</w:t>
+        </w:r>
+      </w:fldSimple>
       <w:r>
         <w:t xml:space="preserve"> Garage Sequence Diagram</w:t>
       </w:r>
+      <w:bookmarkEnd w:id="76"/>
       <w:bookmarkEnd w:id="77"/>
       <w:bookmarkEnd w:id="78"/>
       <w:bookmarkEnd w:id="79"/>
-      <w:bookmarkEnd w:id="80"/>
     </w:p>
     <w:p>
       <w:pPr>
@@ -46233,8 +45996,8 @@
         <w:ind w:right="440"/>
         <w:jc w:val="left"/>
       </w:pPr>
-      <w:bookmarkStart w:id="81" w:name="_Toc528411148"/>
-      <w:bookmarkStart w:id="82" w:name="_Toc528411324"/>
+      <w:bookmarkStart w:id="80" w:name="_Toc528411148"/>
+      <w:bookmarkStart w:id="81" w:name="_Toc528411324"/>
     </w:p>
     <w:p>
       <w:pPr>
@@ -46243,42 +46006,29 @@
         <w:ind w:right="440"/>
         <w:jc w:val="center"/>
       </w:pPr>
-      <w:bookmarkStart w:id="83" w:name="_Toc528413639"/>
+      <w:bookmarkStart w:id="82" w:name="_Toc528413639"/>
       <w:r>
         <w:t xml:space="preserve">     </w:t>
       </w:r>
-      <w:bookmarkStart w:id="84" w:name="_Toc528563616"/>
+      <w:bookmarkStart w:id="83" w:name="_Toc528563616"/>
       <w:r>
         <w:t>Figure 4.</w:t>
       </w:r>
-      <w:r>
-        <w:fldChar w:fldCharType="begin"/>
-      </w:r>
-      <w:r>
-        <w:instrText xml:space="preserve"> SEQ Figure_4. \* ARABIC </w:instrText>
-      </w:r>
-      <w:r>
-        <w:fldChar w:fldCharType="separate"/>
-      </w:r>
-      <w:r>
-        <w:rPr>
-          <w:noProof/>
-        </w:rPr>
-        <w:t>6</w:t>
-      </w:r>
-      <w:r>
-        <w:rPr>
-          <w:noProof/>
-        </w:rPr>
-        <w:fldChar w:fldCharType="end"/>
-      </w:r>
+      <w:fldSimple w:instr=" SEQ Figure_4. \* ARABIC ">
+        <w:r>
+          <w:rPr>
+            <w:noProof/>
+          </w:rPr>
+          <w:t>6</w:t>
+        </w:r>
+      </w:fldSimple>
       <w:r>
         <w:t xml:space="preserve"> Mechanic Sequence Diagram</w:t>
       </w:r>
+      <w:bookmarkEnd w:id="80"/>
       <w:bookmarkEnd w:id="81"/>
       <w:bookmarkEnd w:id="82"/>
       <w:bookmarkEnd w:id="83"/>
-      <w:bookmarkEnd w:id="84"/>
     </w:p>
     <w:p>
       <w:pPr>
@@ -46304,7 +46054,7 @@
           <w:bCs/>
           <w:noProof/>
           <w:color w:val="000000"/>
-          <w:lang w:eastAsia="ja-JP"/>
+          <w:lang w:val="en-IN" w:eastAsia="en-IN"/>
         </w:rPr>
         <w:drawing>
           <wp:anchor distT="0" distB="0" distL="114300" distR="114300" simplePos="0" relativeHeight="251706368" behindDoc="0" locked="0" layoutInCell="1" allowOverlap="1">
@@ -46553,40 +46303,27 @@
         <w:ind w:right="440"/>
         <w:jc w:val="center"/>
       </w:pPr>
-      <w:bookmarkStart w:id="85" w:name="_Toc528413640"/>
+      <w:bookmarkStart w:id="84" w:name="_Toc528413640"/>
       <w:r>
         <w:t xml:space="preserve">      </w:t>
       </w:r>
-      <w:bookmarkStart w:id="86" w:name="_Toc528563617"/>
+      <w:bookmarkStart w:id="85" w:name="_Toc528563617"/>
       <w:r>
         <w:t>Figure 4.</w:t>
       </w:r>
-      <w:r>
-        <w:fldChar w:fldCharType="begin"/>
-      </w:r>
-      <w:r>
-        <w:instrText xml:space="preserve"> SEQ Figure_4. \* ARABIC </w:instrText>
-      </w:r>
-      <w:r>
-        <w:fldChar w:fldCharType="separate"/>
-      </w:r>
-      <w:r>
-        <w:rPr>
-          <w:noProof/>
-        </w:rPr>
-        <w:t>7</w:t>
-      </w:r>
-      <w:r>
-        <w:rPr>
-          <w:noProof/>
-        </w:rPr>
-        <w:fldChar w:fldCharType="end"/>
-      </w:r>
+      <w:fldSimple w:instr=" SEQ Figure_4. \* ARABIC ">
+        <w:r>
+          <w:rPr>
+            <w:noProof/>
+          </w:rPr>
+          <w:t>7</w:t>
+        </w:r>
+      </w:fldSimple>
       <w:r>
         <w:t xml:space="preserve"> Garage Activity Diagram</w:t>
       </w:r>
+      <w:bookmarkEnd w:id="84"/>
       <w:bookmarkEnd w:id="85"/>
-      <w:bookmarkEnd w:id="86"/>
     </w:p>
     <w:p>
       <w:pPr>
@@ -46598,7 +46335,7 @@
           <w:bCs/>
           <w:noProof/>
           <w:color w:val="000000"/>
-          <w:lang w:eastAsia="ja-JP"/>
+          <w:lang w:val="en-IN" w:eastAsia="en-IN"/>
         </w:rPr>
         <w:lastRenderedPageBreak/>
         <w:drawing>
@@ -46837,40 +46574,27 @@
         <w:ind w:right="440"/>
         <w:jc w:val="center"/>
       </w:pPr>
-      <w:bookmarkStart w:id="87" w:name="_Toc528413641"/>
+      <w:bookmarkStart w:id="86" w:name="_Toc528413641"/>
       <w:r>
         <w:t xml:space="preserve">     </w:t>
       </w:r>
-      <w:bookmarkStart w:id="88" w:name="_Toc528563618"/>
+      <w:bookmarkStart w:id="87" w:name="_Toc528563618"/>
       <w:r>
         <w:t>Figure 4.</w:t>
       </w:r>
-      <w:r>
-        <w:fldChar w:fldCharType="begin"/>
-      </w:r>
-      <w:r>
-        <w:instrText xml:space="preserve"> SEQ Figure_4. \* ARABIC </w:instrText>
-      </w:r>
-      <w:r>
-        <w:fldChar w:fldCharType="separate"/>
-      </w:r>
-      <w:r>
-        <w:rPr>
-          <w:noProof/>
-        </w:rPr>
-        <w:t>8</w:t>
-      </w:r>
-      <w:r>
-        <w:rPr>
-          <w:noProof/>
-        </w:rPr>
-        <w:fldChar w:fldCharType="end"/>
-      </w:r>
+      <w:fldSimple w:instr=" SEQ Figure_4. \* ARABIC ">
+        <w:r>
+          <w:rPr>
+            <w:noProof/>
+          </w:rPr>
+          <w:t>8</w:t>
+        </w:r>
+      </w:fldSimple>
       <w:r>
         <w:t xml:space="preserve"> Mechanic Activity Diagram</w:t>
       </w:r>
+      <w:bookmarkEnd w:id="86"/>
       <w:bookmarkEnd w:id="87"/>
-      <w:bookmarkEnd w:id="88"/>
     </w:p>
     <w:p>
       <w:pPr>
@@ -46882,7 +46606,7 @@
           <w:bCs/>
           <w:noProof/>
           <w:color w:val="000000"/>
-          <w:lang w:eastAsia="ja-JP"/>
+          <w:lang w:val="en-IN" w:eastAsia="en-IN"/>
         </w:rPr>
         <w:lastRenderedPageBreak/>
         <w:drawing>
@@ -47117,40 +46841,27 @@
         <w:ind w:right="440"/>
         <w:jc w:val="center"/>
       </w:pPr>
-      <w:bookmarkStart w:id="89" w:name="_Toc528413642"/>
+      <w:bookmarkStart w:id="88" w:name="_Toc528413642"/>
       <w:r>
         <w:t xml:space="preserve">     </w:t>
       </w:r>
-      <w:bookmarkStart w:id="90" w:name="_Toc528563619"/>
+      <w:bookmarkStart w:id="89" w:name="_Toc528563619"/>
       <w:r>
         <w:t>Figure 4.</w:t>
       </w:r>
-      <w:r>
-        <w:fldChar w:fldCharType="begin"/>
-      </w:r>
-      <w:r>
-        <w:instrText xml:space="preserve"> SEQ Figure_4. \* ARABIC </w:instrText>
-      </w:r>
-      <w:r>
-        <w:fldChar w:fldCharType="separate"/>
-      </w:r>
-      <w:r>
-        <w:rPr>
-          <w:noProof/>
-        </w:rPr>
-        <w:t>9</w:t>
-      </w:r>
-      <w:r>
-        <w:rPr>
-          <w:noProof/>
-        </w:rPr>
-        <w:fldChar w:fldCharType="end"/>
-      </w:r>
+      <w:fldSimple w:instr=" SEQ Figure_4. \* ARABIC ">
+        <w:r>
+          <w:rPr>
+            <w:noProof/>
+          </w:rPr>
+          <w:t>9</w:t>
+        </w:r>
+      </w:fldSimple>
       <w:r>
         <w:t xml:space="preserve"> Owner Activity Diagram</w:t>
       </w:r>
+      <w:bookmarkEnd w:id="88"/>
       <w:bookmarkEnd w:id="89"/>
-      <w:bookmarkEnd w:id="90"/>
     </w:p>
     <w:p>
       <w:pPr>
@@ -47171,7 +46882,7 @@
           <w:sz w:val="32"/>
         </w:rPr>
       </w:pPr>
-      <w:bookmarkStart w:id="91" w:name="_Toc528563590"/>
+      <w:bookmarkStart w:id="90" w:name="_Toc528563590"/>
       <w:r>
         <w:rPr>
           <w:rFonts w:ascii="Times New Roman" w:hAnsi="Times New Roman" w:cs="Times New Roman"/>
@@ -47179,7 +46890,7 @@
         </w:rPr>
         <w:t>4.4 User Interface Diagram</w:t>
       </w:r>
-      <w:bookmarkEnd w:id="91"/>
+      <w:bookmarkEnd w:id="90"/>
     </w:p>
     <w:p>
       <w:pPr>
@@ -49028,35 +48739,22 @@
       <w:r>
         <w:t xml:space="preserve">             </w:t>
       </w:r>
-      <w:bookmarkStart w:id="92" w:name="_Toc528563620"/>
+      <w:bookmarkStart w:id="91" w:name="_Toc528563620"/>
       <w:r>
         <w:t>Figure 4.</w:t>
       </w:r>
-      <w:r>
-        <w:fldChar w:fldCharType="begin"/>
-      </w:r>
-      <w:r>
-        <w:instrText xml:space="preserve"> SEQ Figure_4. \* ARABIC </w:instrText>
-      </w:r>
-      <w:r>
-        <w:fldChar w:fldCharType="separate"/>
-      </w:r>
-      <w:r>
-        <w:rPr>
-          <w:noProof/>
-        </w:rPr>
-        <w:t>10</w:t>
-      </w:r>
-      <w:r>
-        <w:rPr>
-          <w:noProof/>
-        </w:rPr>
-        <w:fldChar w:fldCharType="end"/>
-      </w:r>
+      <w:fldSimple w:instr=" SEQ Figure_4. \* ARABIC ">
+        <w:r>
+          <w:rPr>
+            <w:noProof/>
+          </w:rPr>
+          <w:t>10</w:t>
+        </w:r>
+      </w:fldSimple>
       <w:r>
         <w:t xml:space="preserve"> GUI</w:t>
       </w:r>
-      <w:bookmarkEnd w:id="92"/>
+      <w:bookmarkEnd w:id="91"/>
     </w:p>
     <w:p>
       <w:pPr>
@@ -49131,7 +48829,7 @@
           <w:sz w:val="32"/>
         </w:rPr>
       </w:pPr>
-      <w:bookmarkStart w:id="93" w:name="_Toc528563591"/>
+      <w:bookmarkStart w:id="92" w:name="_Toc528563591"/>
       <w:r>
         <w:rPr>
           <w:rFonts w:ascii="Times New Roman" w:hAnsi="Times New Roman" w:cs="Times New Roman"/>
@@ -49139,7 +48837,7 @@
         </w:rPr>
         <w:t>4.5 Security</w:t>
       </w:r>
-      <w:bookmarkEnd w:id="93"/>
+      <w:bookmarkEnd w:id="92"/>
     </w:p>
     <w:p>
       <w:pPr>
@@ -49717,7 +49415,7 @@
           <w:sz w:val="32"/>
         </w:rPr>
       </w:pPr>
-      <w:bookmarkStart w:id="94" w:name="_Toc528563592"/>
+      <w:bookmarkStart w:id="93" w:name="_Toc528563592"/>
       <w:r>
         <w:rPr>
           <w:rFonts w:ascii="Times New Roman" w:hAnsi="Times New Roman" w:cs="Times New Roman"/>
@@ -49725,7 +49423,7 @@
         </w:rPr>
         <w:t>4.6 Test Cases</w:t>
       </w:r>
-      <w:bookmarkEnd w:id="94"/>
+      <w:bookmarkEnd w:id="93"/>
     </w:p>
     <w:p>
       <w:pPr>
@@ -50269,7 +49967,12 @@
               <w:spacing w:line="360" w:lineRule="auto"/>
             </w:pPr>
             <w:r>
-              <w:t>The application will be able to change user’s password if the user knows it’s current password if the user knows it’s current password, the same should reflect when user tries to login next time.</w:t>
+              <w:t>The application will be able to change user’s password if the user knows it’s current password</w:t>
+            </w:r>
+            <w:bookmarkStart w:id="94" w:name="_GoBack"/>
+            <w:bookmarkEnd w:id="94"/>
+            <w:r>
+              <w:t>, the same should reflect when user tries to login next time.</w:t>
             </w:r>
           </w:p>
         </w:tc>
@@ -50490,27 +50193,14 @@
       <w:r>
         <w:t>Table 4.</w:t>
       </w:r>
-      <w:r>
-        <w:fldChar w:fldCharType="begin"/>
-      </w:r>
-      <w:r>
-        <w:instrText xml:space="preserve"> SEQ Table_4. \* ARABIC </w:instrText>
-      </w:r>
-      <w:r>
-        <w:fldChar w:fldCharType="separate"/>
-      </w:r>
-      <w:r>
-        <w:rPr>
-          <w:noProof/>
-        </w:rPr>
-        <w:t>1</w:t>
-      </w:r>
-      <w:r>
-        <w:rPr>
-          <w:noProof/>
-        </w:rPr>
-        <w:fldChar w:fldCharType="end"/>
-      </w:r>
+      <w:fldSimple w:instr=" SEQ Table_4. \* ARABIC ">
+        <w:r>
+          <w:rPr>
+            <w:noProof/>
+          </w:rPr>
+          <w:t>1</w:t>
+        </w:r>
+      </w:fldSimple>
       <w:r>
         <w:t xml:space="preserve"> Test Cases</w:t>
       </w:r>
@@ -50597,7 +50287,7 @@
           <w:rPr>
             <w:noProof/>
           </w:rPr>
-          <w:t>30</w:t>
+          <w:t>60</w:t>
         </w:r>
         <w:r>
           <w:rPr>
@@ -57775,6 +57465,15 @@
 </file>
 
 <file path=customXml/item1.xml><?xml version="1.0" encoding="utf-8"?>
+<?mso-contentType ?>
+<FormTemplates xmlns="http://schemas.microsoft.com/sharepoint/v3/contenttype/forms">
+  <Display>DocumentLibraryForm</Display>
+  <Edit>AssetEditForm</Edit>
+  <New>DocumentLibraryForm</New>
+</FormTemplates>
+</file>
+
+<file path=customXml/item2.xml><?xml version="1.0" encoding="utf-8"?>
 <p:properties xmlns:p="http://schemas.microsoft.com/office/2006/metadata/properties" xmlns:xsi="http://www.w3.org/2001/XMLSchema-instance" xmlns:pc="http://schemas.microsoft.com/office/infopath/2007/PartnerControls">
   <documentManagement>
     <LocLastLocAttemptVersionTypeLookup xmlns="4873beb7-5857-4685-be1f-d57550cc96cc" xsi:nil="true"/>
@@ -57908,15 +57607,6 @@
     <UANotes xmlns="4873beb7-5857-4685-be1f-d57550cc96cc" xsi:nil="true"/>
   </documentManagement>
 </p:properties>
-</file>
-
-<file path=customXml/item2.xml><?xml version="1.0" encoding="utf-8"?>
-<?mso-contentType ?>
-<FormTemplates xmlns="http://schemas.microsoft.com/sharepoint/v3/contenttype/forms">
-  <Display>DocumentLibraryForm</Display>
-  <Edit>AssetEditForm</Edit>
-  <New>DocumentLibraryForm</New>
-</FormTemplates>
 </file>
 
 <file path=customXml/item3.xml><?xml version="1.0" encoding="utf-8"?>
@@ -58971,19 +58661,19 @@
 </file>
 
 <file path=customXml/itemProps1.xml><?xml version="1.0" encoding="utf-8"?>
+<ds:datastoreItem xmlns:ds="http://schemas.openxmlformats.org/officeDocument/2006/customXml" ds:itemID="{C01C3C56-10DB-49F7-B061-44D8728D078A}">
+  <ds:schemaRefs>
+    <ds:schemaRef ds:uri="http://schemas.microsoft.com/sharepoint/v3/contenttype/forms"/>
+  </ds:schemaRefs>
+</ds:datastoreItem>
+</file>
+
+<file path=customXml/itemProps2.xml><?xml version="1.0" encoding="utf-8"?>
 <ds:datastoreItem xmlns:ds="http://schemas.openxmlformats.org/officeDocument/2006/customXml" ds:itemID="{7FBDB1CC-CEFB-4E46-8174-1F0AA0D30B24}">
   <ds:schemaRefs>
     <ds:schemaRef ds:uri="http://schemas.microsoft.com/office/2006/metadata/properties"/>
     <ds:schemaRef ds:uri="http://schemas.microsoft.com/office/infopath/2007/PartnerControls"/>
     <ds:schemaRef ds:uri="4873beb7-5857-4685-be1f-d57550cc96cc"/>
-  </ds:schemaRefs>
-</ds:datastoreItem>
-</file>
-
-<file path=customXml/itemProps2.xml><?xml version="1.0" encoding="utf-8"?>
-<ds:datastoreItem xmlns:ds="http://schemas.openxmlformats.org/officeDocument/2006/customXml" ds:itemID="{C01C3C56-10DB-49F7-B061-44D8728D078A}">
-  <ds:schemaRefs>
-    <ds:schemaRef ds:uri="http://schemas.microsoft.com/sharepoint/v3/contenttype/forms"/>
   </ds:schemaRefs>
 </ds:datastoreItem>
 </file>
@@ -59007,7 +58697,7 @@
 </file>
 
 <file path=customXml/itemProps4.xml><?xml version="1.0" encoding="utf-8"?>
-<ds:datastoreItem xmlns:ds="http://schemas.openxmlformats.org/officeDocument/2006/customXml" ds:itemID="{90DDCD62-2F7A-4C93-AA5B-1E86C642C61A}">
+<ds:datastoreItem xmlns:ds="http://schemas.openxmlformats.org/officeDocument/2006/customXml" ds:itemID="{25FF129B-DD2E-4AEB-AFCA-BDB70D30D9E5}">
   <ds:schemaRefs>
     <ds:schemaRef ds:uri="http://schemas.openxmlformats.org/officeDocument/2006/bibliography"/>
   </ds:schemaRefs>

</xml_diff>